<commit_message>
Final Cochrane plus more attachments
</commit_message>
<xml_diff>
--- a/Applications for Grants etc/2018 Cochrane Reward Prize/Nomination Form v4.docx
+++ b/Applications for Grants etc/2018 Cochrane Reward Prize/Nomination Form v4.docx
@@ -1478,313 +1478,332 @@
       <w:pPr>
         <w:jc w:val="both"/>
       </w:pPr>
+      <w:r>
+        <w:t>The structure of OSM may be easily applied to other diseases, as has recently occurred with the deployment of related tools to the neglected tropical disease mycetoma.</w:t>
+      </w:r>
+      <w:r>
+        <w:rPr>
+          <w:vertAlign w:val="superscript"/>
+        </w:rPr>
+        <w:t>8</w:t>
+      </w:r>
+    </w:p>
+    <w:p>
+      <w:pPr>
+        <w:jc w:val="both"/>
+      </w:pPr>
+    </w:p>
+    <w:p>
+      <w:pPr>
+        <w:jc w:val="both"/>
+      </w:pPr>
+      <w:r>
+        <w:t>b</w:t>
+      </w:r>
+      <w:r>
+        <w:t xml:space="preserve">) </w:t>
+      </w:r>
+      <w:r>
+        <w:rPr>
+          <w:i/>
+        </w:rPr>
+        <w:t>Welcoming of Others</w:t>
+      </w:r>
+      <w:r>
+        <w:t xml:space="preserve">. </w:t>
+      </w:r>
+      <w:r>
+        <w:t xml:space="preserve">OSM is covered by the Creative Commons CC-BY </w:t>
+      </w:r>
+      <w:r>
+        <w:t>license</w:t>
+      </w:r>
+      <w:r>
+        <w:t xml:space="preserve">, meaning everything it generates may be used by anyone for any purpose, including to make money, provided the consortium is cited. This retains the widest possible use and discoverability of the </w:t>
+      </w:r>
+      <w:r>
+        <w:t>research</w:t>
+      </w:r>
+      <w:r>
+        <w:t xml:space="preserve"> while </w:t>
+      </w:r>
+      <w:r>
+        <w:t>allowing</w:t>
+      </w:r>
+      <w:r>
+        <w:t xml:space="preserve"> a commercial body </w:t>
+      </w:r>
+      <w:r>
+        <w:t>to take</w:t>
+      </w:r>
+      <w:r>
+        <w:t xml:space="preserve"> a discovery through to market if that is the most </w:t>
+      </w:r>
+      <w:r>
+        <w:t>cost-effective</w:t>
+      </w:r>
+      <w:r>
+        <w:t xml:space="preserve"> way to help patients.</w:t>
+      </w:r>
+    </w:p>
+    <w:p>
+      <w:pPr>
+        <w:jc w:val="both"/>
+      </w:pPr>
+    </w:p>
+    <w:p>
+      <w:pPr>
+        <w:jc w:val="both"/>
+        <w:rPr>
+          <w:rFonts w:eastAsia="Times New Roman"/>
+          <w:i/>
+        </w:rPr>
+      </w:pPr>
+      <w:r>
+        <w:t xml:space="preserve">4) </w:t>
+      </w:r>
+      <w:r>
+        <w:rPr>
+          <w:rFonts w:eastAsia="Times New Roman"/>
+          <w:i/>
+        </w:rPr>
+        <w:t>Provide a justified estimate of the potential reduction in research waste that the initiative might achieve.</w:t>
+      </w:r>
+    </w:p>
+    <w:p>
+      <w:pPr>
+        <w:jc w:val="both"/>
+      </w:pPr>
+    </w:p>
+    <w:p>
+      <w:pPr>
+        <w:jc w:val="both"/>
+      </w:pPr>
+      <w:r>
+        <w:t>T</w:t>
+      </w:r>
+      <w:r>
+        <w:t>he greatest c</w:t>
+      </w:r>
+      <w:r>
+        <w:t>ost</w:t>
+      </w:r>
+      <w:r>
+        <w:t xml:space="preserve"> in the development of new medicines is failure. </w:t>
+      </w:r>
+      <w:r>
+        <w:t>A</w:t>
+      </w:r>
+      <w:r>
+        <w:t xml:space="preserve"> powerful</w:t>
+      </w:r>
+      <w:r>
+        <w:t xml:space="preserve"> exemplar</w:t>
+      </w:r>
+      <w:r>
+        <w:t xml:space="preserve"> of </w:t>
+      </w:r>
+      <w:r>
+        <w:t>how OSM reduces</w:t>
+      </w:r>
+      <w:r>
+        <w:t xml:space="preserve"> research waste would </w:t>
+      </w:r>
+      <w:r>
+        <w:t>arise</w:t>
+      </w:r>
+      <w:r>
+        <w:t xml:space="preserve"> if an open source series </w:t>
+      </w:r>
+      <w:r>
+        <w:t xml:space="preserve">failed in development. </w:t>
+      </w:r>
+      <w:proofErr w:type="gramStart"/>
+      <w:r>
+        <w:t>Lessons w</w:t>
+      </w:r>
+      <w:r>
+        <w:t xml:space="preserve">ould be learned by all onlookers about </w:t>
+      </w:r>
+      <w:r>
+        <w:t>the</w:t>
+      </w:r>
+      <w:r>
+        <w:t xml:space="preserve"> failure </w:t>
+      </w:r>
+      <w:r>
+        <w:t xml:space="preserve">and how it </w:t>
+      </w:r>
+      <w:r>
+        <w:t xml:space="preserve">could be avoided by </w:t>
+      </w:r>
+      <w:r>
+        <w:t>related</w:t>
+      </w:r>
+      <w:r>
+        <w:t xml:space="preserve"> series in the future</w:t>
+      </w:r>
+      <w:proofErr w:type="gramEnd"/>
+      <w:r>
+        <w:t xml:space="preserve">. If OSM led to one such series failing </w:t>
+      </w:r>
+      <w:r>
+        <w:t xml:space="preserve">late in </w:t>
+      </w:r>
+      <w:r>
+        <w:t>a</w:t>
+      </w:r>
+      <w:r>
+        <w:t xml:space="preserve"> </w:t>
+      </w:r>
+      <w:r>
+        <w:t>drug development program (</w:t>
+      </w:r>
+      <w:r>
+        <w:t>costing</w:t>
+      </w:r>
+      <w:r>
+        <w:t xml:space="preserve"> roughly </w:t>
+      </w:r>
+      <w:r>
+        <w:t>$200M or $30M</w:t>
+      </w:r>
+      <w:r>
+        <w:t xml:space="preserve"> </w:t>
+      </w:r>
+      <w:r>
+        <w:t xml:space="preserve">with/without </w:t>
+      </w:r>
+      <w:r>
+        <w:t>factoring</w:t>
+      </w:r>
+      <w:r>
+        <w:t xml:space="preserve"> attrition</w:t>
+      </w:r>
+      <w:r>
+        <w:rPr>
+          <w:vertAlign w:val="superscript"/>
+        </w:rPr>
+        <w:t>9</w:t>
+      </w:r>
+      <w:r>
+        <w:t>)</w:t>
+      </w:r>
+      <w:r>
+        <w:t>,</w:t>
+      </w:r>
+      <w:r>
+        <w:t xml:space="preserve"> this would </w:t>
+      </w:r>
+      <w:r>
+        <w:t>save others</w:t>
+      </w:r>
+      <w:r>
+        <w:t xml:space="preserve"> </w:t>
+      </w:r>
+      <w:r>
+        <w:rPr>
+          <w:i/>
+        </w:rPr>
+        <w:t>ca</w:t>
+      </w:r>
+      <w:r>
+        <w:t>. $5</w:t>
+      </w:r>
+      <w:r>
+        <w:t>0M, depending on the timing and nature of the failure.</w:t>
+      </w:r>
+    </w:p>
+    <w:p>
+      <w:pPr>
+        <w:jc w:val="both"/>
+      </w:pPr>
+    </w:p>
+    <w:p>
+      <w:pPr>
+        <w:jc w:val="both"/>
+      </w:pPr>
+      <w:r>
+        <w:t xml:space="preserve">Related to this are </w:t>
+      </w:r>
+      <w:r>
+        <w:t xml:space="preserve">open source </w:t>
+      </w:r>
+      <w:r>
+        <w:t>drug development programs that are “parked” and then archived, awaiting resumption by others.</w:t>
+      </w:r>
+      <w:r>
+        <w:t xml:space="preserve"> A</w:t>
+      </w:r>
+      <w:r>
+        <w:t>ll project</w:t>
+      </w:r>
+      <w:r>
+        <w:t xml:space="preserve"> data </w:t>
+      </w:r>
+      <w:r>
+        <w:t>remain public</w:t>
+      </w:r>
       <w:bookmarkStart w:id="0" w:name="_GoBack"/>
       <w:bookmarkEnd w:id="0"/>
       <w:r>
-        <w:t>The structure of OSM may be easily applied to other diseases, as has recently occurred with the deployment of related tools to the neglected tropical disease mycetoma.</w:t>
-      </w:r>
-      <w:r>
-        <w:rPr>
-          <w:vertAlign w:val="superscript"/>
-        </w:rPr>
-        <w:t>8</w:t>
-      </w:r>
-    </w:p>
-    <w:p>
-      <w:pPr>
-        <w:jc w:val="both"/>
-      </w:pPr>
-    </w:p>
-    <w:p>
-      <w:pPr>
-        <w:jc w:val="both"/>
-      </w:pPr>
-      <w:r>
-        <w:t>b</w:t>
-      </w:r>
-      <w:r>
-        <w:t xml:space="preserve">) </w:t>
-      </w:r>
-      <w:r>
-        <w:rPr>
-          <w:i/>
-        </w:rPr>
-        <w:t>Welcoming of Others</w:t>
-      </w:r>
-      <w:r>
-        <w:t xml:space="preserve">. </w:t>
-      </w:r>
-      <w:r>
-        <w:t xml:space="preserve">OSM is covered by the Creative Commons CC-BY </w:t>
-      </w:r>
-      <w:r>
-        <w:t>license</w:t>
-      </w:r>
-      <w:r>
-        <w:t xml:space="preserve">, meaning everything it generates may be used by anyone for any purpose, including to make money, provided the consortium is cited. This retains the widest possible use and discoverability of the </w:t>
+        <w:t>, including</w:t>
+      </w:r>
+      <w:r>
+        <w:t xml:space="preserve"> far more detail than is ever found in a t</w:t>
+      </w:r>
+      <w:r>
+        <w:t>raditional academic publication. S</w:t>
+      </w:r>
+      <w:r>
+        <w:t xml:space="preserve">eries may be resumed, or added to, by anyone as though they were project insiders. This avoids future scientists needing to repeat the </w:t>
       </w:r>
       <w:r>
         <w:t>research</w:t>
       </w:r>
       <w:r>
-        <w:t xml:space="preserve"> while </w:t>
-      </w:r>
-      <w:r>
-        <w:t>allowing</w:t>
-      </w:r>
-      <w:r>
-        <w:t xml:space="preserve"> a commercial body </w:t>
-      </w:r>
-      <w:r>
-        <w:t>to take</w:t>
-      </w:r>
-      <w:r>
-        <w:t xml:space="preserve"> a discovery through to market if that is the most </w:t>
-      </w:r>
-      <w:r>
-        <w:t>cost-effective</w:t>
-      </w:r>
-      <w:r>
-        <w:t xml:space="preserve"> way to help patients.</w:t>
-      </w:r>
-    </w:p>
-    <w:p>
-      <w:pPr>
-        <w:jc w:val="both"/>
-      </w:pPr>
-    </w:p>
-    <w:p>
-      <w:pPr>
-        <w:jc w:val="both"/>
-        <w:rPr>
-          <w:rFonts w:eastAsia="Times New Roman"/>
-          <w:i/>
-        </w:rPr>
-      </w:pPr>
-      <w:r>
-        <w:t xml:space="preserve">4) </w:t>
-      </w:r>
-      <w:r>
-        <w:rPr>
-          <w:rFonts w:eastAsia="Times New Roman"/>
-          <w:i/>
-        </w:rPr>
-        <w:t>Provide a justified estimate of the potential reduction in research waste that the initiative might achieve.</w:t>
-      </w:r>
-    </w:p>
-    <w:p>
-      <w:pPr>
-        <w:jc w:val="both"/>
-      </w:pPr>
-    </w:p>
-    <w:p>
-      <w:pPr>
-        <w:jc w:val="both"/>
-      </w:pPr>
-      <w:r>
-        <w:t>T</w:t>
-      </w:r>
-      <w:r>
-        <w:t>he greatest c</w:t>
-      </w:r>
-      <w:r>
-        <w:t>ost</w:t>
-      </w:r>
-      <w:r>
-        <w:t xml:space="preserve"> in the development of new medicines is failure. </w:t>
-      </w:r>
-      <w:r>
-        <w:t>A</w:t>
-      </w:r>
-      <w:r>
-        <w:t xml:space="preserve"> powerful</w:t>
-      </w:r>
-      <w:r>
-        <w:t xml:space="preserve"> exemplar</w:t>
-      </w:r>
-      <w:r>
-        <w:t xml:space="preserve"> of </w:t>
-      </w:r>
-      <w:r>
-        <w:t>how OSM reduces</w:t>
-      </w:r>
-      <w:r>
-        <w:t xml:space="preserve"> research waste would </w:t>
-      </w:r>
-      <w:r>
-        <w:t>arise</w:t>
-      </w:r>
-      <w:r>
-        <w:t xml:space="preserve"> if an open source series </w:t>
-      </w:r>
-      <w:r>
-        <w:t xml:space="preserve">failed in development. </w:t>
-      </w:r>
-      <w:proofErr w:type="gramStart"/>
-      <w:r>
-        <w:t>Lessons w</w:t>
-      </w:r>
-      <w:r>
-        <w:t xml:space="preserve">ould be learned by all onlookers about </w:t>
-      </w:r>
-      <w:r>
-        <w:t>the</w:t>
-      </w:r>
-      <w:r>
-        <w:t xml:space="preserve"> failure </w:t>
-      </w:r>
-      <w:r>
-        <w:t xml:space="preserve">and how it </w:t>
-      </w:r>
-      <w:r>
-        <w:t xml:space="preserve">could be avoided by </w:t>
-      </w:r>
-      <w:r>
-        <w:t>related</w:t>
-      </w:r>
-      <w:r>
-        <w:t xml:space="preserve"> series of molecules in the future</w:t>
-      </w:r>
-      <w:proofErr w:type="gramEnd"/>
-      <w:r>
-        <w:t xml:space="preserve">. If OSM led to one such series failing </w:t>
-      </w:r>
-      <w:r>
-        <w:t xml:space="preserve">late in </w:t>
-      </w:r>
-      <w:r>
-        <w:t>an antimalarial drug development program (which</w:t>
-      </w:r>
-      <w:r>
-        <w:t xml:space="preserve"> overall</w:t>
-      </w:r>
-      <w:r>
-        <w:t xml:space="preserve"> costs roughly </w:t>
-      </w:r>
-      <w:r>
-        <w:t>$200M or $30M</w:t>
+        <w:t xml:space="preserve"> of others. </w:t>
+      </w:r>
+      <w:r>
+        <w:t>Such open repositories of</w:t>
+      </w:r>
+      <w:r>
+        <w:t xml:space="preserve"> projects </w:t>
+      </w:r>
+      <w:r>
+        <w:t>would have great value</w:t>
+      </w:r>
+      <w:r>
+        <w:t xml:space="preserve">, particularly where </w:t>
+      </w:r>
+      <w:r>
+        <w:t xml:space="preserve">a </w:t>
+      </w:r>
+      <w:proofErr w:type="spellStart"/>
+      <w:r>
+        <w:t>pharma</w:t>
+      </w:r>
+      <w:proofErr w:type="spellEnd"/>
+      <w:r>
+        <w:t xml:space="preserve"> company</w:t>
       </w:r>
       <w:r>
         <w:t xml:space="preserve"> </w:t>
       </w:r>
       <w:r>
-        <w:t xml:space="preserve">with/without </w:t>
-      </w:r>
-      <w:r>
-        <w:t>factoring</w:t>
-      </w:r>
-      <w:r>
-        <w:t xml:space="preserve"> attrition</w:t>
-      </w:r>
-      <w:r>
-        <w:rPr>
-          <w:vertAlign w:val="superscript"/>
-        </w:rPr>
-        <w:t>9</w:t>
-      </w:r>
-      <w:r>
-        <w:t>)</w:t>
-      </w:r>
-      <w:r>
-        <w:t>,</w:t>
-      </w:r>
-      <w:r>
-        <w:t xml:space="preserve"> this would </w:t>
-      </w:r>
-      <w:r>
-        <w:t>save others</w:t>
-      </w:r>
-      <w:r>
-        <w:t xml:space="preserve"> </w:t>
-      </w:r>
-      <w:r>
-        <w:rPr>
-          <w:i/>
-        </w:rPr>
-        <w:t>ca</w:t>
-      </w:r>
-      <w:r>
-        <w:t>. $5</w:t>
-      </w:r>
-      <w:r>
-        <w:t>0M, depending on the timing and nature of the failure.</w:t>
-      </w:r>
-    </w:p>
-    <w:p>
-      <w:pPr>
-        <w:jc w:val="both"/>
-      </w:pPr>
-    </w:p>
-    <w:p>
-      <w:pPr>
-        <w:jc w:val="both"/>
-      </w:pPr>
-      <w:r>
-        <w:t xml:space="preserve">Related to this are </w:t>
-      </w:r>
-      <w:r>
-        <w:t xml:space="preserve">open source </w:t>
-      </w:r>
-      <w:r>
-        <w:t>drug development programs that are “parked” and then archived, awaiting resumption by others.</w:t>
-      </w:r>
-      <w:r>
-        <w:t xml:space="preserve"> A</w:t>
-      </w:r>
-      <w:r>
-        <w:t>ll project</w:t>
-      </w:r>
-      <w:r>
-        <w:t xml:space="preserve"> data are in the public domain, including</w:t>
-      </w:r>
-      <w:r>
-        <w:t xml:space="preserve"> far more detail than is ever found in a t</w:t>
-      </w:r>
-      <w:r>
-        <w:t>raditional academic publication. S</w:t>
-      </w:r>
-      <w:r>
-        <w:t xml:space="preserve">eries may be resumed, or added to, by anyone as though they were project insiders. This avoids future scientists needing to repeat the </w:t>
-      </w:r>
-      <w:r>
-        <w:t>research</w:t>
-      </w:r>
-      <w:r>
-        <w:t xml:space="preserve"> of others. </w:t>
-      </w:r>
-      <w:r>
-        <w:t>Such open repositories of</w:t>
-      </w:r>
-      <w:r>
-        <w:t xml:space="preserve"> projects from the </w:t>
-      </w:r>
-      <w:proofErr w:type="spellStart"/>
-      <w:r>
-        <w:t>pharma</w:t>
-      </w:r>
-      <w:proofErr w:type="spellEnd"/>
-      <w:r>
-        <w:t xml:space="preserve"> industry </w:t>
-      </w:r>
-      <w:r>
-        <w:t>would have great value</w:t>
-      </w:r>
-      <w:r>
-        <w:t xml:space="preserve">, particularly where the </w:t>
-      </w:r>
-      <w:proofErr w:type="spellStart"/>
-      <w:r>
-        <w:t>pharma</w:t>
-      </w:r>
-      <w:proofErr w:type="spellEnd"/>
-      <w:r>
-        <w:t xml:space="preserve"> companies have cl</w:t>
+        <w:t>has</w:t>
+      </w:r>
+      <w:r>
+        <w:t xml:space="preserve"> cl</w:t>
       </w:r>
       <w:r>
         <w:t>osed due to financial pressures and suffered</w:t>
       </w:r>
       <w:r>
-        <w:t xml:space="preserve"> enormous losses of intellectual capital (</w:t>
+        <w:t xml:space="preserve"> enormous loss</w:t>
+      </w:r>
+      <w:r>
+        <w:t xml:space="preserve"> of intellectual capital (</w:t>
       </w:r>
       <w:r>
         <w:rPr>
@@ -2850,6 +2869,173 @@
         <w:t>Daraprim</w:t>
       </w:r>
       <w:proofErr w:type="spellEnd"/>
+    </w:p>
+    <w:p>
+      <w:pPr>
+        <w:pStyle w:val="ListParagraph"/>
+        <w:numPr>
+          <w:ilvl w:val="0"/>
+          <w:numId w:val="3"/>
+        </w:numPr>
+        <w:jc w:val="both"/>
+      </w:pPr>
+      <w:r>
+        <w:t>Article about Open Source Drug Discovery in the Australian Society for Parasitology newsletter, May 2016, (p16–17).</w:t>
+      </w:r>
+    </w:p>
+    <w:p>
+      <w:pPr>
+        <w:pStyle w:val="ListParagraph"/>
+        <w:numPr>
+          <w:ilvl w:val="0"/>
+          <w:numId w:val="3"/>
+        </w:numPr>
+        <w:jc w:val="both"/>
+      </w:pPr>
+      <w:r>
+        <w:t xml:space="preserve">Article in the </w:t>
+      </w:r>
+      <w:r>
+        <w:rPr>
+          <w:i/>
+        </w:rPr>
+        <w:t>Lancet</w:t>
+      </w:r>
+      <w:r>
+        <w:t xml:space="preserve"> (May 14</w:t>
+      </w:r>
+      <w:r>
+        <w:rPr>
+          <w:vertAlign w:val="superscript"/>
+        </w:rPr>
+        <w:t>th</w:t>
+      </w:r>
+      <w:r>
+        <w:t xml:space="preserve"> 2016) by Tatum Anderson, entitled “Can Open Source Drug development Deliver?</w:t>
+      </w:r>
+    </w:p>
+    <w:p>
+      <w:pPr>
+        <w:pStyle w:val="ListParagraph"/>
+        <w:numPr>
+          <w:ilvl w:val="0"/>
+          <w:numId w:val="3"/>
+        </w:numPr>
+        <w:jc w:val="both"/>
+      </w:pPr>
+      <w:r>
+        <w:t xml:space="preserve">Article in </w:t>
+      </w:r>
+      <w:r>
+        <w:rPr>
+          <w:i/>
+        </w:rPr>
+        <w:t>Nature</w:t>
+      </w:r>
+      <w:r>
+        <w:t xml:space="preserve"> (May 12</w:t>
+      </w:r>
+      <w:r>
+        <w:rPr>
+          <w:vertAlign w:val="superscript"/>
+        </w:rPr>
+        <w:t>th</w:t>
+      </w:r>
+      <w:r>
+        <w:t xml:space="preserve"> 2016) by Lucas </w:t>
+      </w:r>
+      <w:proofErr w:type="spellStart"/>
+      <w:r>
+        <w:t>Laursen</w:t>
+      </w:r>
+      <w:proofErr w:type="spellEnd"/>
+      <w:r>
+        <w:t xml:space="preserve"> entitled “A Neglected Cause”</w:t>
+      </w:r>
+    </w:p>
+    <w:p>
+      <w:pPr>
+        <w:pStyle w:val="ListParagraph"/>
+        <w:numPr>
+          <w:ilvl w:val="0"/>
+          <w:numId w:val="3"/>
+        </w:numPr>
+        <w:jc w:val="both"/>
+      </w:pPr>
+      <w:r>
+        <w:t xml:space="preserve">Article in </w:t>
+      </w:r>
+      <w:r>
+        <w:rPr>
+          <w:i/>
+        </w:rPr>
+        <w:t>Share</w:t>
+      </w:r>
+      <w:r>
+        <w:t>, the Newsletter of the Australian National Data Service (</w:t>
+      </w:r>
+      <w:r>
+        <w:t xml:space="preserve">Oct 2015), </w:t>
+      </w:r>
+      <w:r>
+        <w:t>entitled “Open Source Approach Puts Malaria On Notice” (p12–13)</w:t>
+      </w:r>
+    </w:p>
+    <w:p>
+      <w:pPr>
+        <w:pStyle w:val="ListParagraph"/>
+        <w:numPr>
+          <w:ilvl w:val="0"/>
+          <w:numId w:val="3"/>
+        </w:numPr>
+        <w:jc w:val="both"/>
+      </w:pPr>
+      <w:r>
+        <w:t xml:space="preserve">Article published by ABC Science (June 2015), entitled “Open Science: The Future of Research?” </w:t>
+      </w:r>
+    </w:p>
+    <w:p>
+      <w:pPr>
+        <w:pStyle w:val="ListParagraph"/>
+        <w:numPr>
+          <w:ilvl w:val="0"/>
+          <w:numId w:val="3"/>
+        </w:numPr>
+        <w:jc w:val="both"/>
+      </w:pPr>
+      <w:r>
+        <w:t xml:space="preserve">Article entitled “The Open Source Malaria Project, so far” on the </w:t>
+      </w:r>
+      <w:r>
+        <w:rPr>
+          <w:i/>
+        </w:rPr>
+        <w:t>In The Pipeline</w:t>
+      </w:r>
+      <w:r>
+        <w:t xml:space="preserve"> blog, widely read in the </w:t>
+      </w:r>
+      <w:proofErr w:type="spellStart"/>
+      <w:r>
+        <w:t>pharma</w:t>
+      </w:r>
+      <w:proofErr w:type="spellEnd"/>
+      <w:r>
+        <w:t xml:space="preserve"> community, on the publication of OSM’s first paper (Sept 2016)</w:t>
+      </w:r>
+    </w:p>
+    <w:p>
+      <w:pPr>
+        <w:pStyle w:val="ListParagraph"/>
+        <w:numPr>
+          <w:ilvl w:val="0"/>
+          <w:numId w:val="3"/>
+        </w:numPr>
+        <w:jc w:val="both"/>
+      </w:pPr>
+      <w:r>
+        <w:t>Blog Post by A/Prof Matthew Todd entitled “Open Source Malaria’s First Paper” describing the method of publication of OSM’s first paper (Sept 2016)</w:t>
+      </w:r>
     </w:p>
     <w:p>
       <w:pPr>

</xml_diff>